<commit_message>
DocumentGeneratorTest use asserts instead relying on manual comparison
With this commit the test:
- no longer write directly on the input files but instead create
temporary files
- compare the expected/actual results with custom logic which list the
textual content of the docx, then list all the files contained in the
docx (which is an archive) with either their normalized content if its
XML or the MD5 checksum if it's not an XML. Carriage returns are also
normalized on \n so that the comparison works in a multi-platform way.
</commit_message>
<xml_diff>
--- a/tests/org.obeonetwork.m2doc.tests/results/testVarResult.docx
+++ b/tests/org.obeonetwork.m2doc.tests/results/testVarResult.docx
@@ -14,11 +14,7 @@
         <w:t xml:space="preserve">Template de test pour les balises de référence à une variable : </w:t>
       </w:r>
       <w:r>
-        <w:rPr>
-          <w:b w:val="true"/>
-          <w:color w:val="FF0000"/>
-        </w:rPr>
-        <w:t>Couldn't find the x variable</w:t>
+        <w:t>valueofx</w:t>
       </w:r>
     </w:p>
     <w:p>

</xml_diff>